<commit_message>
Update 10/27/2022 3:03PM EST
Updates as of 3:03PM EST on 10/27/2022.
</commit_message>
<xml_diff>
--- a/PROTECTIVE SECURITY SYSTEMS/ILLEGAL MODE PREVENTION SECURITY SYSTEMS/20221027 - MCE123 Technology Development - Illegal Mode Prevention Security Systems - v1.0.0.1.docx
+++ b/PROTECTIVE SECURITY SYSTEMS/ILLEGAL MODE PREVENTION SECURITY SYSTEMS/20221027 - MCE123 Technology Development - Illegal Mode Prevention Security Systems - v1.0.0.1.docx
@@ -43042,6 +43042,925 @@
           <w:color w:val="FF0000"/>
         </w:rPr>
         <w:lastRenderedPageBreak/>
+        <w:t>ANYTHING ELSE, LITERALLY</w:t>
+      </w:r>
+      <w:r>
+        <w:t xml:space="preserve">, </w:t>
+      </w:r>
+      <w:r>
+        <w:rPr>
+          <w:b/>
+          <w:bCs/>
+          <w:color w:val="00B0F0"/>
+        </w:rPr>
+        <w:t>AND</w:t>
+      </w:r>
+      <w:r>
+        <w:t xml:space="preserve"> </w:t>
+      </w:r>
+      <w:r>
+        <w:rPr>
+          <w:b/>
+          <w:bCs/>
+          <w:color w:val="FF0000"/>
+        </w:rPr>
+        <w:t>ANY TRACKED OPTION</w:t>
+      </w:r>
+      <w:r>
+        <w:t xml:space="preserve"> </w:t>
+      </w:r>
+      <w:r>
+        <w:rPr>
+          <w:b/>
+          <w:bCs/>
+          <w:color w:val="0070C0"/>
+        </w:rPr>
+        <w:t>SHALL</w:t>
+      </w:r>
+      <w:r>
+        <w:t xml:space="preserve"> </w:t>
+      </w:r>
+      <w:r>
+        <w:rPr>
+          <w:b/>
+          <w:bCs/>
+          <w:color w:val="C00000"/>
+        </w:rPr>
+        <w:t>NEVER</w:t>
+      </w:r>
+      <w:r>
+        <w:t xml:space="preserve"> </w:t>
+      </w:r>
+      <w:r>
+        <w:rPr>
+          <w:b/>
+          <w:bCs/>
+          <w:color w:val="0070C0"/>
+        </w:rPr>
+        <w:t>BE</w:t>
+      </w:r>
+      <w:r>
+        <w:t xml:space="preserve"> </w:t>
+      </w:r>
+      <w:r>
+        <w:rPr>
+          <w:b/>
+          <w:bCs/>
+          <w:color w:val="7030A0"/>
+        </w:rPr>
+        <w:t>DISABLED</w:t>
+      </w:r>
+      <w:r>
+        <w:t xml:space="preserve"> </w:t>
+      </w:r>
+      <w:r>
+        <w:rPr>
+          <w:b/>
+          <w:bCs/>
+          <w:color w:val="0070C0"/>
+        </w:rPr>
+        <w:t>ON</w:t>
+      </w:r>
+      <w:r>
+        <w:t xml:space="preserve">              </w:t>
+      </w:r>
+      <w:r>
+        <w:rPr>
+          <w:b/>
+          <w:bCs/>
+          <w:color w:val="FF0000"/>
+        </w:rPr>
+        <w:t>ANY MODE</w:t>
+      </w:r>
+      <w:r>
+        <w:t xml:space="preserve">, </w:t>
+      </w:r>
+      <w:r>
+        <w:rPr>
+          <w:b/>
+          <w:bCs/>
+          <w:color w:val="00B0F0"/>
+        </w:rPr>
+        <w:t>IMPLICITLY-EXPLICITLY GLOBALLY VIRULENTLY DEFINED</w:t>
+      </w:r>
+      <w:r>
+        <w:t>.</w:t>
+      </w:r>
+    </w:p>
+    <w:p>
+      <w:pPr>
+        <w:ind w:left="360" w:hanging="360"/>
+        <w:jc w:val="both"/>
+        <w:rPr>
+          <w:u w:val="single"/>
+        </w:rPr>
+      </w:pPr>
+      <w:r>
+        <w:rPr>
+          <w:u w:val="single"/>
+        </w:rPr>
+        <w:t xml:space="preserve">AUTONOMOUS </w:t>
+      </w:r>
+      <w:r>
+        <w:rPr>
+          <w:u w:val="single"/>
+        </w:rPr>
+        <w:t>TRANSCRIPT ERROR(S)</w:t>
+      </w:r>
+      <w:r>
+        <w:rPr>
+          <w:u w:val="single"/>
+        </w:rPr>
+        <w:t xml:space="preserve"> MODE PREVENTION SECURITY SYSTEM</w:t>
+      </w:r>
+      <w:r>
+        <w:t xml:space="preserve"> (</w:t>
+      </w:r>
+      <w:r>
+        <w:rPr>
+          <w:b/>
+          <w:bCs/>
+        </w:rPr>
+        <w:t>2022</w:t>
+      </w:r>
+      <w:r>
+        <w:t xml:space="preserve">) – </w:t>
+      </w:r>
+      <w:r>
+        <w:rPr>
+          <w:b/>
+          <w:bCs/>
+          <w:color w:val="7030A0"/>
+        </w:rPr>
+        <w:t>ENSURES</w:t>
+      </w:r>
+      <w:r>
+        <w:rPr>
+          <w:b/>
+          <w:bCs/>
+        </w:rPr>
+        <w:t xml:space="preserve"> </w:t>
+      </w:r>
+      <w:r>
+        <w:rPr>
+          <w:b/>
+          <w:bCs/>
+          <w:color w:val="92D050"/>
+        </w:rPr>
+        <w:t>THAT</w:t>
+      </w:r>
+      <w:r>
+        <w:t xml:space="preserve">                     </w:t>
+      </w:r>
+      <w:r>
+        <w:rPr>
+          <w:b/>
+          <w:bCs/>
+          <w:color w:val="FF0000"/>
+        </w:rPr>
+        <w:t xml:space="preserve">ANY </w:t>
+      </w:r>
+      <w:r>
+        <w:rPr>
+          <w:b/>
+          <w:bCs/>
+          <w:color w:val="FF0000"/>
+        </w:rPr>
+        <w:t>TRANSCRIPT ERROR(S)</w:t>
+      </w:r>
+      <w:r>
+        <w:rPr>
+          <w:b/>
+          <w:bCs/>
+          <w:color w:val="FF0000"/>
+        </w:rPr>
+        <w:t xml:space="preserve"> MODE</w:t>
+      </w:r>
+      <w:r>
+        <w:t xml:space="preserve"> </w:t>
+      </w:r>
+      <w:r>
+        <w:rPr>
+          <w:b/>
+          <w:bCs/>
+          <w:color w:val="92D050"/>
+        </w:rPr>
+        <w:t>IS</w:t>
+      </w:r>
+      <w:r>
+        <w:t xml:space="preserve"> </w:t>
+      </w:r>
+      <w:r>
+        <w:rPr>
+          <w:b/>
+          <w:bCs/>
+          <w:color w:val="C00000"/>
+        </w:rPr>
+        <w:t>NEVER</w:t>
+      </w:r>
+      <w:r>
+        <w:t xml:space="preserve"> </w:t>
+      </w:r>
+      <w:r>
+        <w:rPr>
+          <w:b/>
+          <w:bCs/>
+          <w:color w:val="FF0000"/>
+        </w:rPr>
+        <w:t>ACTIVATED</w:t>
+      </w:r>
+      <w:r>
+        <w:rPr>
+          <w:b/>
+          <w:bCs/>
+          <w:color w:val="00B0F0"/>
+        </w:rPr>
+        <w:t xml:space="preserve"> AND</w:t>
+      </w:r>
+      <w:r>
+        <w:t xml:space="preserve"> </w:t>
+      </w:r>
+      <w:r>
+        <w:rPr>
+          <w:b/>
+          <w:bCs/>
+          <w:color w:val="C00000"/>
+        </w:rPr>
+        <w:t>NEVER</w:t>
+      </w:r>
+      <w:r>
+        <w:rPr>
+          <w:b/>
+          <w:bCs/>
+        </w:rPr>
+        <w:t xml:space="preserve"> </w:t>
+      </w:r>
+      <w:r>
+        <w:rPr>
+          <w:b/>
+          <w:bCs/>
+          <w:color w:val="FF0000"/>
+        </w:rPr>
+        <w:t>ACTIVE</w:t>
+      </w:r>
+      <w:r>
+        <w:t xml:space="preserve"> </w:t>
+      </w:r>
+      <w:r>
+        <w:rPr>
+          <w:b/>
+          <w:bCs/>
+          <w:color w:val="00B0F0"/>
+        </w:rPr>
+        <w:t>AND</w:t>
+      </w:r>
+      <w:r>
+        <w:t xml:space="preserve"> </w:t>
+      </w:r>
+      <w:r>
+        <w:rPr>
+          <w:b/>
+          <w:bCs/>
+          <w:color w:val="C00000"/>
+        </w:rPr>
+        <w:t>NEVER</w:t>
+      </w:r>
+      <w:r>
+        <w:t xml:space="preserve"> </w:t>
+      </w:r>
+      <w:r>
+        <w:rPr>
+          <w:b/>
+          <w:bCs/>
+          <w:color w:val="FF0000"/>
+        </w:rPr>
+        <w:t>ENABLED</w:t>
+      </w:r>
+      <w:r>
+        <w:rPr>
+          <w:b/>
+          <w:bCs/>
+          <w:color w:val="00B0F0"/>
+        </w:rPr>
+        <w:t xml:space="preserve"> AND</w:t>
+      </w:r>
+      <w:r>
+        <w:t xml:space="preserve"> </w:t>
+      </w:r>
+      <w:r>
+        <w:rPr>
+          <w:b/>
+          <w:bCs/>
+          <w:color w:val="C00000"/>
+        </w:rPr>
+        <w:t>NEVER</w:t>
+      </w:r>
+      <w:r>
+        <w:rPr>
+          <w:b/>
+          <w:bCs/>
+        </w:rPr>
+        <w:t xml:space="preserve"> </w:t>
+      </w:r>
+      <w:r>
+        <w:rPr>
+          <w:b/>
+          <w:bCs/>
+          <w:color w:val="FF0000"/>
+        </w:rPr>
+        <w:t>ENABLED</w:t>
+      </w:r>
+      <w:r>
+        <w:t xml:space="preserve"> </w:t>
+      </w:r>
+      <w:r>
+        <w:rPr>
+          <w:b/>
+          <w:bCs/>
+          <w:color w:val="00B0F0"/>
+        </w:rPr>
+        <w:t>AND</w:t>
+      </w:r>
+      <w:r>
+        <w:t xml:space="preserve"> </w:t>
+      </w:r>
+      <w:r>
+        <w:rPr>
+          <w:b/>
+          <w:bCs/>
+          <w:color w:val="C00000"/>
+        </w:rPr>
+        <w:t>NEVER</w:t>
+      </w:r>
+      <w:r>
+        <w:t xml:space="preserve"> </w:t>
+      </w:r>
+      <w:r>
+        <w:rPr>
+          <w:b/>
+          <w:bCs/>
+          <w:color w:val="FF0000"/>
+        </w:rPr>
+        <w:t>ARMED</w:t>
+      </w:r>
+      <w:r>
+        <w:rPr>
+          <w:b/>
+          <w:bCs/>
+          <w:color w:val="00B0F0"/>
+        </w:rPr>
+        <w:t xml:space="preserve"> AND</w:t>
+      </w:r>
+      <w:r>
+        <w:t xml:space="preserve"> </w:t>
+      </w:r>
+      <w:r>
+        <w:rPr>
+          <w:b/>
+          <w:bCs/>
+          <w:color w:val="C00000"/>
+        </w:rPr>
+        <w:t>NEVER</w:t>
+      </w:r>
+      <w:r>
+        <w:rPr>
+          <w:b/>
+          <w:bCs/>
+        </w:rPr>
+        <w:t xml:space="preserve"> </w:t>
+      </w:r>
+      <w:r>
+        <w:rPr>
+          <w:b/>
+          <w:bCs/>
+          <w:color w:val="FF0000"/>
+        </w:rPr>
+        <w:t>ARMED</w:t>
+      </w:r>
+      <w:r>
+        <w:t xml:space="preserve"> </w:t>
+      </w:r>
+      <w:r>
+        <w:rPr>
+          <w:b/>
+          <w:bCs/>
+          <w:color w:val="00B0F0"/>
+        </w:rPr>
+        <w:t>AND</w:t>
+      </w:r>
+      <w:r>
+        <w:t xml:space="preserve"> </w:t>
+      </w:r>
+      <w:r>
+        <w:rPr>
+          <w:b/>
+          <w:bCs/>
+          <w:color w:val="C00000"/>
+        </w:rPr>
+        <w:t>NEVER</w:t>
+      </w:r>
+      <w:r>
+        <w:t xml:space="preserve"> </w:t>
+      </w:r>
+      <w:r>
+        <w:rPr>
+          <w:b/>
+          <w:bCs/>
+          <w:color w:val="FF0000"/>
+        </w:rPr>
+        <w:t>IN USE</w:t>
+      </w:r>
+      <w:r>
+        <w:rPr>
+          <w:b/>
+          <w:bCs/>
+          <w:color w:val="00B0F0"/>
+        </w:rPr>
+        <w:t xml:space="preserve"> </w:t>
+      </w:r>
+      <w:r>
+        <w:rPr>
+          <w:b/>
+          <w:bCs/>
+          <w:color w:val="C00000"/>
+        </w:rPr>
+        <w:t>NEVER</w:t>
+      </w:r>
+      <w:r>
+        <w:rPr>
+          <w:b/>
+          <w:bCs/>
+        </w:rPr>
+        <w:t xml:space="preserve"> </w:t>
+      </w:r>
+      <w:r>
+        <w:rPr>
+          <w:b/>
+          <w:bCs/>
+          <w:color w:val="FF0000"/>
+        </w:rPr>
+        <w:t>USED</w:t>
+      </w:r>
+      <w:r>
+        <w:t xml:space="preserve"> </w:t>
+      </w:r>
+      <w:r>
+        <w:rPr>
+          <w:b/>
+          <w:bCs/>
+          <w:color w:val="00B0F0"/>
+        </w:rPr>
+        <w:t>AND</w:t>
+      </w:r>
+      <w:r>
+        <w:t xml:space="preserve"> </w:t>
+      </w:r>
+      <w:r>
+        <w:rPr>
+          <w:b/>
+          <w:bCs/>
+          <w:color w:val="C00000"/>
+        </w:rPr>
+        <w:t>NEVER</w:t>
+      </w:r>
+      <w:r>
+        <w:rPr>
+          <w:b/>
+          <w:bCs/>
+        </w:rPr>
+        <w:t xml:space="preserve"> </w:t>
+      </w:r>
+      <w:r>
+        <w:rPr>
+          <w:b/>
+          <w:bCs/>
+          <w:color w:val="FF0000"/>
+        </w:rPr>
+        <w:t>ENGAGED</w:t>
+      </w:r>
+      <w:r>
+        <w:t xml:space="preserve"> </w:t>
+      </w:r>
+      <w:r>
+        <w:rPr>
+          <w:b/>
+          <w:bCs/>
+          <w:color w:val="00B0F0"/>
+        </w:rPr>
+        <w:t>AND</w:t>
+      </w:r>
+      <w:r>
+        <w:t xml:space="preserve"> </w:t>
+      </w:r>
+      <w:r>
+        <w:rPr>
+          <w:b/>
+          <w:bCs/>
+          <w:color w:val="C00000"/>
+        </w:rPr>
+        <w:t>NEVER</w:t>
+      </w:r>
+      <w:r>
+        <w:rPr>
+          <w:b/>
+          <w:bCs/>
+        </w:rPr>
+        <w:t xml:space="preserve"> </w:t>
+      </w:r>
+      <w:r>
+        <w:rPr>
+          <w:b/>
+          <w:bCs/>
+          <w:color w:val="00B050"/>
+        </w:rPr>
+        <w:t>ENGAGED</w:t>
+      </w:r>
+      <w:r>
+        <w:t xml:space="preserve"> </w:t>
+      </w:r>
+      <w:r>
+        <w:rPr>
+          <w:b/>
+          <w:bCs/>
+          <w:color w:val="00B0F0"/>
+        </w:rPr>
+        <w:t>AND</w:t>
+      </w:r>
+      <w:r>
+        <w:t xml:space="preserve"> </w:t>
+      </w:r>
+      <w:r>
+        <w:rPr>
+          <w:b/>
+          <w:bCs/>
+          <w:color w:val="C00000"/>
+        </w:rPr>
+        <w:t>NEVER</w:t>
+      </w:r>
+      <w:r>
+        <w:rPr>
+          <w:b/>
+          <w:bCs/>
+        </w:rPr>
+        <w:t xml:space="preserve"> </w:t>
+      </w:r>
+      <w:r>
+        <w:rPr>
+          <w:b/>
+          <w:bCs/>
+          <w:color w:val="FF0000"/>
+        </w:rPr>
+        <w:t>TURNED ON</w:t>
+      </w:r>
+      <w:r>
+        <w:t xml:space="preserve"> </w:t>
+      </w:r>
+      <w:r>
+        <w:rPr>
+          <w:b/>
+          <w:bCs/>
+          <w:color w:val="00B0F0"/>
+        </w:rPr>
+        <w:t>AND</w:t>
+      </w:r>
+      <w:r>
+        <w:t xml:space="preserve"> </w:t>
+      </w:r>
+      <w:r>
+        <w:rPr>
+          <w:b/>
+          <w:bCs/>
+          <w:color w:val="C00000"/>
+        </w:rPr>
+        <w:t>NEVER</w:t>
+      </w:r>
+      <w:r>
+        <w:t xml:space="preserve"> </w:t>
+      </w:r>
+      <w:r>
+        <w:rPr>
+          <w:b/>
+          <w:bCs/>
+          <w:color w:val="FF0000"/>
+        </w:rPr>
+        <w:t>VALIDATED</w:t>
+      </w:r>
+      <w:r>
+        <w:t xml:space="preserve"> </w:t>
+      </w:r>
+      <w:r>
+        <w:rPr>
+          <w:b/>
+          <w:bCs/>
+          <w:color w:val="00B0F0"/>
+        </w:rPr>
+        <w:t>AND</w:t>
+      </w:r>
+      <w:r>
+        <w:t xml:space="preserve"> </w:t>
+      </w:r>
+      <w:r>
+        <w:rPr>
+          <w:b/>
+          <w:bCs/>
+          <w:color w:val="C00000"/>
+        </w:rPr>
+        <w:t>NEVER</w:t>
+      </w:r>
+      <w:r>
+        <w:rPr>
+          <w:b/>
+          <w:bCs/>
+        </w:rPr>
+        <w:t xml:space="preserve"> </w:t>
+      </w:r>
+      <w:r>
+        <w:rPr>
+          <w:b/>
+          <w:bCs/>
+          <w:color w:val="FF0000"/>
+        </w:rPr>
+        <w:t>VALID</w:t>
+      </w:r>
+      <w:r>
+        <w:t xml:space="preserve"> </w:t>
+      </w:r>
+      <w:r>
+        <w:rPr>
+          <w:b/>
+          <w:bCs/>
+          <w:color w:val="00B0F0"/>
+        </w:rPr>
+        <w:t>AND</w:t>
+      </w:r>
+      <w:r>
+        <w:t xml:space="preserve"> </w:t>
+      </w:r>
+      <w:r>
+        <w:rPr>
+          <w:b/>
+          <w:bCs/>
+          <w:color w:val="C00000"/>
+        </w:rPr>
+        <w:t>NEVER</w:t>
+      </w:r>
+      <w:r>
+        <w:rPr>
+          <w:b/>
+          <w:bCs/>
+        </w:rPr>
+        <w:t xml:space="preserve"> </w:t>
+      </w:r>
+      <w:r>
+        <w:rPr>
+          <w:b/>
+          <w:bCs/>
+          <w:color w:val="FF0000"/>
+        </w:rPr>
+        <w:t>INSTALLED</w:t>
+      </w:r>
+      <w:r>
+        <w:t xml:space="preserve"> </w:t>
+      </w:r>
+      <w:r>
+        <w:rPr>
+          <w:b/>
+          <w:bCs/>
+          <w:color w:val="00B0F0"/>
+        </w:rPr>
+        <w:t>AND</w:t>
+      </w:r>
+      <w:r>
+        <w:t xml:space="preserve"> </w:t>
+      </w:r>
+      <w:r>
+        <w:rPr>
+          <w:b/>
+          <w:bCs/>
+          <w:color w:val="C00000"/>
+        </w:rPr>
+        <w:t>NEVER</w:t>
+      </w:r>
+      <w:r>
+        <w:rPr>
+          <w:b/>
+          <w:bCs/>
+        </w:rPr>
+        <w:t xml:space="preserve"> </w:t>
+      </w:r>
+      <w:r>
+        <w:rPr>
+          <w:b/>
+          <w:bCs/>
+          <w:color w:val="FF0000"/>
+        </w:rPr>
+        <w:t>WRITTEN</w:t>
+      </w:r>
+      <w:r>
+        <w:t xml:space="preserve"> </w:t>
+      </w:r>
+      <w:r>
+        <w:rPr>
+          <w:b/>
+          <w:bCs/>
+          <w:color w:val="00B0F0"/>
+        </w:rPr>
+        <w:t>AND</w:t>
+      </w:r>
+      <w:r>
+        <w:t xml:space="preserve"> </w:t>
+      </w:r>
+      <w:r>
+        <w:rPr>
+          <w:b/>
+          <w:bCs/>
+          <w:color w:val="C00000"/>
+        </w:rPr>
+        <w:t>NEVER</w:t>
+      </w:r>
+      <w:r>
+        <w:rPr>
+          <w:b/>
+          <w:bCs/>
+        </w:rPr>
+        <w:t xml:space="preserve"> </w:t>
+      </w:r>
+      <w:r>
+        <w:rPr>
+          <w:b/>
+          <w:bCs/>
+          <w:color w:val="FF0000"/>
+        </w:rPr>
+        <w:t>ITEMIZED</w:t>
+      </w:r>
+      <w:r>
+        <w:t xml:space="preserve"> </w:t>
+      </w:r>
+      <w:r>
+        <w:rPr>
+          <w:b/>
+          <w:bCs/>
+          <w:color w:val="00B0F0"/>
+        </w:rPr>
+        <w:t>AND</w:t>
+      </w:r>
+      <w:r>
+        <w:t xml:space="preserve"> </w:t>
+      </w:r>
+      <w:r>
+        <w:rPr>
+          <w:b/>
+          <w:bCs/>
+          <w:color w:val="C00000"/>
+        </w:rPr>
+        <w:t>NEVER</w:t>
+      </w:r>
+      <w:r>
+        <w:rPr>
+          <w:b/>
+          <w:bCs/>
+        </w:rPr>
+        <w:t xml:space="preserve"> </w:t>
+      </w:r>
+      <w:r>
+        <w:rPr>
+          <w:b/>
+          <w:bCs/>
+          <w:color w:val="FF0000"/>
+        </w:rPr>
+        <w:t>DOCUMENTED</w:t>
+      </w:r>
+      <w:r>
+        <w:t xml:space="preserve"> </w:t>
+      </w:r>
+      <w:r>
+        <w:rPr>
+          <w:b/>
+          <w:bCs/>
+          <w:color w:val="00B0F0"/>
+        </w:rPr>
+        <w:t>AND</w:t>
+      </w:r>
+      <w:r>
+        <w:t xml:space="preserve"> </w:t>
+      </w:r>
+      <w:r>
+        <w:rPr>
+          <w:b/>
+          <w:bCs/>
+          <w:color w:val="C00000"/>
+        </w:rPr>
+        <w:t>NEVER</w:t>
+      </w:r>
+      <w:r>
+        <w:rPr>
+          <w:b/>
+          <w:bCs/>
+        </w:rPr>
+        <w:t xml:space="preserve"> </w:t>
+      </w:r>
+      <w:r>
+        <w:rPr>
+          <w:b/>
+          <w:bCs/>
+          <w:color w:val="FF0000"/>
+        </w:rPr>
+        <w:t>STORED</w:t>
+      </w:r>
+      <w:r>
+        <w:t xml:space="preserve"> </w:t>
+      </w:r>
+      <w:r>
+        <w:rPr>
+          <w:b/>
+          <w:bCs/>
+          <w:color w:val="00B0F0"/>
+        </w:rPr>
+        <w:t>AND</w:t>
+      </w:r>
+      <w:r>
+        <w:t xml:space="preserve"> </w:t>
+      </w:r>
+      <w:r>
+        <w:rPr>
+          <w:b/>
+          <w:bCs/>
+          <w:color w:val="C00000"/>
+        </w:rPr>
+        <w:t>NEVER</w:t>
+      </w:r>
+      <w:r>
+        <w:rPr>
+          <w:b/>
+          <w:bCs/>
+        </w:rPr>
+        <w:t xml:space="preserve"> </w:t>
+      </w:r>
+      <w:r>
+        <w:rPr>
+          <w:b/>
+          <w:bCs/>
+          <w:color w:val="FF0000"/>
+        </w:rPr>
+        <w:t>SAVED</w:t>
+      </w:r>
+      <w:r>
+        <w:t xml:space="preserve"> </w:t>
+      </w:r>
+      <w:r>
+        <w:rPr>
+          <w:b/>
+          <w:bCs/>
+          <w:color w:val="00B0F0"/>
+        </w:rPr>
+        <w:t>AND</w:t>
+      </w:r>
+      <w:r>
+        <w:t xml:space="preserve"> </w:t>
+      </w:r>
+      <w:r>
+        <w:rPr>
+          <w:b/>
+          <w:bCs/>
+          <w:color w:val="C00000"/>
+        </w:rPr>
+        <w:t>NEVER</w:t>
+      </w:r>
+      <w:r>
+        <w:rPr>
+          <w:b/>
+          <w:bCs/>
+        </w:rPr>
+        <w:t xml:space="preserve"> </w:t>
+      </w:r>
+      <w:r>
+        <w:rPr>
+          <w:b/>
+          <w:bCs/>
+          <w:color w:val="FF0000"/>
+        </w:rPr>
+        <w:t>EDITED</w:t>
+      </w:r>
+      <w:r>
+        <w:t xml:space="preserve"> </w:t>
+      </w:r>
+      <w:r>
+        <w:rPr>
+          <w:b/>
+          <w:bCs/>
+          <w:color w:val="00B0F0"/>
+        </w:rPr>
+        <w:t>AND</w:t>
+      </w:r>
+      <w:r>
+        <w:t xml:space="preserve">                         </w:t>
+      </w:r>
+      <w:r>
+        <w:rPr>
+          <w:b/>
+          <w:bCs/>
+          <w:color w:val="FF0000"/>
+        </w:rPr>
         <w:t>ANYTHING ELSE, LITERALLY</w:t>
       </w:r>
       <w:r>

</xml_diff>